<commit_message>
updated templates to add condition box
</commit_message>
<xml_diff>
--- a/cleanslips/static/slip_templates/campus/CBA/TEMPLATE_flags.docx
+++ b/cleanslips/static/slip_templates/campus/CBA/TEMPLATE_flags.docx
@@ -468,8 +468,6 @@
               </w:rPr>
               <w:br/>
             </w:r>
-            <w:bookmarkStart w:id="0" w:name="_GoBack"/>
-            <w:bookmarkEnd w:id="0"/>
           </w:p>
           <w:p>
             <w:pPr>
@@ -800,20 +798,80 @@
               <w:rPr>
                 <w:rFonts w:ascii="Tahoma" w:eastAsia="Calibri" w:hAnsi="Tahoma" w:cs="Tahoma"/>
                 <w:b/>
-                <w:color w:val="4E4D4B"/>
-                <w:sz w:val="24"/>
-                <w:szCs w:val="24"/>
-              </w:rPr>
-            </w:pPr>
-            <w:r>
-              <w:rPr>
-                <w:rFonts w:ascii="Tahoma" w:eastAsia="Calibri" w:hAnsi="Tahoma" w:cs="Tahoma"/>
-                <w:b/>
                 <w:color w:val="D0202D"/>
                 <w:sz w:val="32"/>
                 <w:szCs w:val="32"/>
               </w:rPr>
+            </w:pPr>
+            <w:r>
+              <w:rPr>
+                <w:rFonts w:ascii="Tahoma" w:eastAsia="Calibri" w:hAnsi="Tahoma" w:cs="Tahoma"/>
+                <w:b/>
+                <w:color w:val="D0202D"/>
+                <w:sz w:val="32"/>
+                <w:szCs w:val="32"/>
+              </w:rPr>
               <w:t>Do Not Remove Book Strap</w:t>
+            </w:r>
+          </w:p>
+          <w:p>
+            <w:pPr>
+              <w:ind w:left="153" w:right="153"/>
+              <w:rPr>
+                <w:rFonts w:ascii="Tahoma" w:eastAsia="Calibri" w:hAnsi="Tahoma" w:cs="Tahoma"/>
+                <w:b/>
+                <w:color w:val="D0202D"/>
+                <w:sz w:val="32"/>
+                <w:szCs w:val="32"/>
+              </w:rPr>
+            </w:pPr>
+          </w:p>
+          <w:p>
+            <w:pPr>
+              <w:ind w:left="153" w:right="153"/>
+              <w:rPr>
+                <w:rFonts w:ascii="Tahoma" w:eastAsia="Calibri" w:hAnsi="Tahoma" w:cs="Tahoma"/>
+                <w:b/>
+                <w:color w:val="4E4D4B"/>
+                <w:sz w:val="24"/>
+                <w:szCs w:val="24"/>
+              </w:rPr>
+            </w:pPr>
+            <w:bookmarkStart w:id="0" w:name="_GoBack"/>
+            <w:bookmarkEnd w:id="0"/>
+            <w:r>
+              <w:rPr>
+                <w:rFonts w:ascii="Tahoma" w:hAnsi="Tahoma" w:cs="Tahoma"/>
+                <w:b/>
+                <w:noProof/>
+                <w:color w:val="FF0000"/>
+                <w:sz w:val="32"/>
+                <w:szCs w:val="32"/>
+              </w:rPr>
+              <w:pict w14:anchorId="565A25F8">
+                <v:shapetype id="_x0000_t75" coordsize="21600,21600" o:spt="75" o:preferrelative="t" path="m@4@5l@4@11@9@11@9@5xe" filled="f" stroked="f">
+                  <v:stroke joinstyle="miter"/>
+                  <v:formulas>
+                    <v:f eqn="if lineDrawn pixelLineWidth 0"/>
+                    <v:f eqn="sum @0 1 0"/>
+                    <v:f eqn="sum 0 0 @1"/>
+                    <v:f eqn="prod @2 1 2"/>
+                    <v:f eqn="prod @3 21600 pixelWidth"/>
+                    <v:f eqn="prod @3 21600 pixelHeight"/>
+                    <v:f eqn="sum @0 0 1"/>
+                    <v:f eqn="prod @6 1 2"/>
+                    <v:f eqn="prod @7 21600 pixelWidth"/>
+                    <v:f eqn="sum @8 21600 0"/>
+                    <v:f eqn="prod @7 21600 pixelHeight"/>
+                    <v:f eqn="sum @10 21600 0"/>
+                  </v:formulas>
+                  <v:path o:extrusionok="f" gradientshapeok="t" o:connecttype="rect"/>
+                  <o:lock v:ext="edit" aspectratio="t"/>
+                </v:shapetype>
+                <v:shape id="_x0000_i1029" type="#_x0000_t75" style="width:213pt;height:108pt">
+                  <v:imagedata r:id="rId10" o:title="New_item_condition"/>
+                </v:shape>
+              </w:pict>
             </w:r>
             <w:r>
               <w:rPr>
@@ -1685,7 +1743,7 @@
 </file>
 
 <file path=customXml/itemProps1.xml><?xml version="1.0" encoding="utf-8"?>
-<ds:datastoreItem xmlns:ds="http://schemas.openxmlformats.org/officeDocument/2006/customXml" ds:itemID="{62906E32-97F2-4D5B-BDEA-2DFB72C11CB8}">
+<ds:datastoreItem xmlns:ds="http://schemas.openxmlformats.org/officeDocument/2006/customXml" ds:itemID="{1B587E75-CE1F-4AC0-B414-D9923BF21C48}">
   <ds:schemaRefs>
     <ds:schemaRef ds:uri="http://schemas.openxmlformats.org/officeDocument/2006/bibliography"/>
   </ds:schemaRefs>

</xml_diff>